<commit_message>
altered what the mini games are
</commit_message>
<xml_diff>
--- a/Game/Locations.docx
+++ b/Game/Locations.docx
@@ -83,7 +83,10 @@
       </w:pPr>
       <w:r>
         <w:tab/>
-        <w:t>Game: Locate item (hot and cold method)</w:t>
+        <w:t xml:space="preserve">Game: </w:t>
+      </w:r>
+      <w:r>
+        <w:t>hangman</w:t>
       </w:r>
     </w:p>
     <w:p>
@@ -103,15 +106,7 @@
       </w:pPr>
       <w:r>
         <w:tab/>
-        <w:t xml:space="preserve">Person: </w:t>
-      </w:r>
-      <w:proofErr w:type="spellStart"/>
-      <w:r>
-        <w:t>Jaymi</w:t>
-      </w:r>
-      <w:proofErr w:type="spellEnd"/>
-      <w:r>
-        <w:t xml:space="preserve"> (Jam)</w:t>
+        <w:t>Person: Jaymi (Jam)</w:t>
       </w:r>
     </w:p>
     <w:p>
@@ -138,21 +133,19 @@
       </w:pPr>
       <w:r>
         <w:tab/>
-        <w:t>Game: Douche (Pick a number, no range so always failed…)</w:t>
-      </w:r>
-    </w:p>
-    <w:p>
-      <w:pPr>
-        <w:ind w:left="-142" w:firstLine="426"/>
-      </w:pPr>
-      <w:r>
-        <w:t xml:space="preserve">Tiger </w:t>
-      </w:r>
-      <w:proofErr w:type="spellStart"/>
-      <w:r>
-        <w:t>Tiger</w:t>
-      </w:r>
-      <w:proofErr w:type="spellEnd"/>
+        <w:t xml:space="preserve">Game: </w:t>
+      </w:r>
+      <w:r>
+        <w:t>guess a number</w:t>
+      </w:r>
+    </w:p>
+    <w:p>
+      <w:pPr>
+        <w:ind w:left="-142" w:firstLine="426"/>
+      </w:pPr>
+      <w:r>
+        <w:t>Tiger Tiger</w:t>
+      </w:r>
       <w:r>
         <w:t>;</w:t>
       </w:r>
@@ -200,14 +193,12 @@
           <w:lang w:val="fr-FR"/>
         </w:rPr>
       </w:pPr>
-      <w:proofErr w:type="spellStart"/>
       <w:r>
         <w:rPr>
           <w:lang w:val="fr-FR"/>
         </w:rPr>
         <w:t>Pryzm</w:t>
       </w:r>
-      <w:proofErr w:type="spellEnd"/>
       <w:r>
         <w:rPr>
           <w:lang w:val="fr-FR"/>
@@ -254,39 +245,23 @@
         <w:rPr>
           <w:lang w:val="fr-FR"/>
         </w:rPr>
-        <w:t xml:space="preserve">: </w:t>
-      </w:r>
-      <w:proofErr w:type="spellStart"/>
+        <w:t>: Umbrella</w:t>
+      </w:r>
       <w:r>
         <w:rPr>
           <w:lang w:val="fr-FR"/>
         </w:rPr>
-        <w:t>Umbrella</w:t>
-      </w:r>
-      <w:proofErr w:type="spellEnd"/>
+        <w:t xml:space="preserve"> + Scrap</w:t>
+      </w:r>
+    </w:p>
+    <w:p>
+      <w:pPr>
+        <w:ind w:left="-142" w:firstLine="426"/>
+      </w:pPr>
       <w:r>
         <w:rPr>
           <w:lang w:val="fr-FR"/>
         </w:rPr>
-        <w:t xml:space="preserve"> + </w:t>
-      </w:r>
-      <w:proofErr w:type="spellStart"/>
-      <w:r>
-        <w:rPr>
-          <w:lang w:val="fr-FR"/>
-        </w:rPr>
-        <w:t>Scrap</w:t>
-      </w:r>
-      <w:proofErr w:type="spellEnd"/>
-    </w:p>
-    <w:p>
-      <w:pPr>
-        <w:ind w:left="-142" w:firstLine="426"/>
-      </w:pPr>
-      <w:r>
-        <w:rPr>
-          <w:lang w:val="fr-FR"/>
-        </w:rPr>
         <w:tab/>
       </w:r>
       <w:r>
@@ -300,11 +275,9 @@
       <w:pPr>
         <w:ind w:left="-142" w:firstLine="426"/>
       </w:pPr>
-      <w:proofErr w:type="spellStart"/>
       <w:r>
         <w:t>Retros</w:t>
       </w:r>
-      <w:proofErr w:type="spellEnd"/>
       <w:r>
         <w:t>;</w:t>
       </w:r>
@@ -315,15 +288,7 @@
       </w:pPr>
       <w:r>
         <w:tab/>
-        <w:t xml:space="preserve">Person: </w:t>
-      </w:r>
-      <w:proofErr w:type="spellStart"/>
-      <w:r>
-        <w:t>Georgi</w:t>
-      </w:r>
-      <w:proofErr w:type="spellEnd"/>
-      <w:r>
-        <w:t xml:space="preserve"> (Gigi)</w:t>
+        <w:t>Person: Georgi (Gigi)</w:t>
       </w:r>
     </w:p>
     <w:p>
@@ -359,9 +324,59 @@
       </w:pPr>
       <w:r>
         <w:t>Live Lounge</w:t>
+      </w:r>
+      <w:r>
+        <w:t>;</w:t>
+      </w:r>
+    </w:p>
+    <w:p>
+      <w:pPr>
+        <w:ind w:left="-142" w:firstLine="426"/>
+      </w:pPr>
+      <w:r>
+        <w:tab/>
+        <w:t>Person: Josh (#1)</w:t>
+      </w:r>
+    </w:p>
+    <w:p>
+      <w:pPr>
+        <w:ind w:left="-142" w:firstLine="426"/>
+      </w:pPr>
+      <w:r>
+        <w:tab/>
+        <w:t>Item</w:t>
+      </w:r>
+      <w:r>
+        <w:t>s</w:t>
+      </w:r>
+      <w:r>
+        <w:t>: Yik Yak Socks</w:t>
+      </w:r>
+      <w:r>
+        <w:t xml:space="preserve"> + Scrap</w:t>
+      </w:r>
+    </w:p>
+    <w:p>
+      <w:pPr>
+        <w:ind w:left="-142" w:firstLine="426"/>
+      </w:pPr>
+      <w:r>
+        <w:tab/>
+        <w:t xml:space="preserve">Game: </w:t>
+      </w:r>
+      <w:r>
+        <w:t>blackjack</w:t>
       </w:r>
       <w:bookmarkStart w:id="0" w:name="_GoBack"/>
       <w:bookmarkEnd w:id="0"/>
+    </w:p>
+    <w:p>
+      <w:pPr>
+        <w:ind w:left="-142" w:firstLine="426"/>
+      </w:pPr>
+      <w:r>
+        <w:t>Unse Unse Unse</w:t>
+      </w:r>
       <w:r>
         <w:t>;</w:t>
       </w:r>
@@ -372,7 +387,7 @@
       </w:pPr>
       <w:r>
         <w:tab/>
-        <w:t>Person: Josh (#1)</w:t>
+        <w:t>Person: Josh (#2)</w:t>
       </w:r>
     </w:p>
     <w:p>
@@ -387,15 +402,7 @@
         <w:t>s</w:t>
       </w:r>
       <w:r>
-        <w:t xml:space="preserve">: </w:t>
-      </w:r>
-      <w:proofErr w:type="spellStart"/>
-      <w:r>
-        <w:t>Yik</w:t>
-      </w:r>
-      <w:proofErr w:type="spellEnd"/>
-      <w:r>
-        <w:t xml:space="preserve"> Yak Socks</w:t>
+        <w:t>: Lenseless Glasses</w:t>
       </w:r>
       <w:r>
         <w:t xml:space="preserve"> + Scrap</w:t>
@@ -407,89 +414,10 @@
       </w:pPr>
       <w:r>
         <w:tab/>
-        <w:t>Game: Impossible (play chess</w:t>
-      </w:r>
-      <w:r>
-        <w:t xml:space="preserve"> obviously not so</w:t>
-      </w:r>
-      <w:r>
-        <w:t xml:space="preserve"> instant fail)</w:t>
-      </w:r>
-    </w:p>
-    <w:p>
-      <w:pPr>
-        <w:ind w:left="-142" w:firstLine="426"/>
-      </w:pPr>
-      <w:proofErr w:type="spellStart"/>
-      <w:r>
-        <w:t>Unse</w:t>
-      </w:r>
-      <w:proofErr w:type="spellEnd"/>
-      <w:r>
-        <w:t xml:space="preserve"> </w:t>
-      </w:r>
-      <w:proofErr w:type="spellStart"/>
-      <w:r>
-        <w:t>Unse</w:t>
-      </w:r>
-      <w:proofErr w:type="spellEnd"/>
-      <w:r>
-        <w:t xml:space="preserve"> </w:t>
-      </w:r>
-      <w:proofErr w:type="spellStart"/>
-      <w:r>
-        <w:t>Unse</w:t>
-      </w:r>
-      <w:proofErr w:type="spellEnd"/>
-      <w:r>
-        <w:t>;</w:t>
-      </w:r>
-    </w:p>
-    <w:p>
-      <w:pPr>
-        <w:ind w:left="-142" w:firstLine="426"/>
-      </w:pPr>
-      <w:r>
-        <w:tab/>
-        <w:t>Person: Josh (#2)</w:t>
-      </w:r>
-    </w:p>
-    <w:p>
-      <w:pPr>
-        <w:ind w:left="-142" w:firstLine="426"/>
-      </w:pPr>
-      <w:r>
-        <w:tab/>
-        <w:t>Item</w:t>
-      </w:r>
-      <w:r>
-        <w:t>s</w:t>
-      </w:r>
-      <w:r>
-        <w:t xml:space="preserve">: </w:t>
-      </w:r>
-      <w:proofErr w:type="spellStart"/>
-      <w:r>
-        <w:t>Lenseless</w:t>
-      </w:r>
-      <w:proofErr w:type="spellEnd"/>
-      <w:r>
-        <w:t xml:space="preserve"> Glasses</w:t>
-      </w:r>
-      <w:r>
-        <w:t xml:space="preserve"> + Scrap</w:t>
-      </w:r>
-    </w:p>
-    <w:p>
-      <w:pPr>
-        <w:ind w:left="-142" w:firstLine="426"/>
-      </w:pPr>
-      <w:r>
-        <w:tab/>
-        <w:t>Game: Random Chance</w:t>
-      </w:r>
-      <w:r>
-        <w:t xml:space="preserve"> (Heads or Tails)</w:t>
+        <w:t xml:space="preserve">Game: </w:t>
+      </w:r>
+      <w:r>
+        <w:t>Heads or Tails</w:t>
       </w:r>
     </w:p>
     <w:p>
@@ -1203,7 +1131,7 @@
 </file>
 
 <file path=customXml/itemProps1.xml><?xml version="1.0" encoding="utf-8"?>
-<ds:datastoreItem xmlns:ds="http://schemas.openxmlformats.org/officeDocument/2006/customXml" ds:itemID="{F22E4550-C6A3-4403-812A-0C620E08D9EE}">
+<ds:datastoreItem xmlns:ds="http://schemas.openxmlformats.org/officeDocument/2006/customXml" ds:itemID="{95E184A7-8F65-4D26-8A10-F9735BE2DB46}">
   <ds:schemaRefs>
     <ds:schemaRef ds:uri="http://schemas.openxmlformats.org/officeDocument/2006/bibliography"/>
   </ds:schemaRefs>

</xml_diff>

<commit_message>
Added work from over the last few days
</commit_message>
<xml_diff>
--- a/Game/Locations.docx
+++ b/Game/Locations.docx
@@ -83,10 +83,7 @@
       </w:pPr>
       <w:r>
         <w:tab/>
-        <w:t xml:space="preserve">Game: </w:t>
-      </w:r>
-      <w:r>
-        <w:t>hangman</w:t>
+        <w:t>Game: Locate item (hot and cold method)</w:t>
       </w:r>
     </w:p>
     <w:p>
@@ -106,7 +103,15 @@
       </w:pPr>
       <w:r>
         <w:tab/>
-        <w:t>Person: Jaymi (Jam)</w:t>
+        <w:t xml:space="preserve">Person: </w:t>
+      </w:r>
+      <w:proofErr w:type="spellStart"/>
+      <w:r>
+        <w:t>Jaymi</w:t>
+      </w:r>
+      <w:proofErr w:type="spellEnd"/>
+      <w:r>
+        <w:t xml:space="preserve"> (Jam)</w:t>
       </w:r>
     </w:p>
     <w:p>
@@ -133,19 +138,21 @@
       </w:pPr>
       <w:r>
         <w:tab/>
-        <w:t xml:space="preserve">Game: </w:t>
-      </w:r>
-      <w:r>
-        <w:t>guess a number</w:t>
-      </w:r>
-    </w:p>
-    <w:p>
-      <w:pPr>
-        <w:ind w:left="-142" w:firstLine="426"/>
-      </w:pPr>
-      <w:r>
-        <w:t>Tiger Tiger</w:t>
-      </w:r>
+        <w:t>Game: Douche (Pick a number, no range so always failed…)</w:t>
+      </w:r>
+    </w:p>
+    <w:p>
+      <w:pPr>
+        <w:ind w:left="-142" w:firstLine="426"/>
+      </w:pPr>
+      <w:r>
+        <w:t xml:space="preserve">Tiger </w:t>
+      </w:r>
+      <w:proofErr w:type="spellStart"/>
+      <w:r>
+        <w:t>Tiger</w:t>
+      </w:r>
+      <w:proofErr w:type="spellEnd"/>
       <w:r>
         <w:t>;</w:t>
       </w:r>
@@ -193,12 +200,14 @@
           <w:lang w:val="fr-FR"/>
         </w:rPr>
       </w:pPr>
+      <w:proofErr w:type="spellStart"/>
       <w:r>
         <w:rPr>
           <w:lang w:val="fr-FR"/>
         </w:rPr>
         <w:t>Pryzm</w:t>
       </w:r>
+      <w:proofErr w:type="spellEnd"/>
       <w:r>
         <w:rPr>
           <w:lang w:val="fr-FR"/>
@@ -245,23 +254,39 @@
         <w:rPr>
           <w:lang w:val="fr-FR"/>
         </w:rPr>
-        <w:t>: Umbrella</w:t>
-      </w:r>
+        <w:t xml:space="preserve">: </w:t>
+      </w:r>
+      <w:proofErr w:type="spellStart"/>
       <w:r>
         <w:rPr>
           <w:lang w:val="fr-FR"/>
         </w:rPr>
-        <w:t xml:space="preserve"> + Scrap</w:t>
-      </w:r>
-    </w:p>
-    <w:p>
-      <w:pPr>
-        <w:ind w:left="-142" w:firstLine="426"/>
-      </w:pPr>
+        <w:t>Umbrella</w:t>
+      </w:r>
+      <w:proofErr w:type="spellEnd"/>
       <w:r>
         <w:rPr>
           <w:lang w:val="fr-FR"/>
         </w:rPr>
+        <w:t xml:space="preserve"> + </w:t>
+      </w:r>
+      <w:proofErr w:type="spellStart"/>
+      <w:r>
+        <w:rPr>
+          <w:lang w:val="fr-FR"/>
+        </w:rPr>
+        <w:t>Scrap</w:t>
+      </w:r>
+      <w:proofErr w:type="spellEnd"/>
+    </w:p>
+    <w:p>
+      <w:pPr>
+        <w:ind w:left="-142" w:firstLine="426"/>
+      </w:pPr>
+      <w:r>
+        <w:rPr>
+          <w:lang w:val="fr-FR"/>
+        </w:rPr>
         <w:tab/>
       </w:r>
       <w:r>
@@ -275,9 +300,11 @@
       <w:pPr>
         <w:ind w:left="-142" w:firstLine="426"/>
       </w:pPr>
+      <w:proofErr w:type="spellStart"/>
       <w:r>
         <w:t>Retros</w:t>
       </w:r>
+      <w:proofErr w:type="spellEnd"/>
       <w:r>
         <w:t>;</w:t>
       </w:r>
@@ -288,7 +315,15 @@
       </w:pPr>
       <w:r>
         <w:tab/>
-        <w:t>Person: Georgi (Gigi)</w:t>
+        <w:t xml:space="preserve">Person: </w:t>
+      </w:r>
+      <w:proofErr w:type="spellStart"/>
+      <w:r>
+        <w:t>Georgi</w:t>
+      </w:r>
+      <w:proofErr w:type="spellEnd"/>
+      <w:r>
+        <w:t xml:space="preserve"> (Gigi)</w:t>
       </w:r>
     </w:p>
     <w:p>
@@ -324,59 +359,9 @@
       </w:pPr>
       <w:r>
         <w:t>Live Lounge</w:t>
-      </w:r>
-      <w:r>
-        <w:t>;</w:t>
-      </w:r>
-    </w:p>
-    <w:p>
-      <w:pPr>
-        <w:ind w:left="-142" w:firstLine="426"/>
-      </w:pPr>
-      <w:r>
-        <w:tab/>
-        <w:t>Person: Josh (#1)</w:t>
-      </w:r>
-    </w:p>
-    <w:p>
-      <w:pPr>
-        <w:ind w:left="-142" w:firstLine="426"/>
-      </w:pPr>
-      <w:r>
-        <w:tab/>
-        <w:t>Item</w:t>
-      </w:r>
-      <w:r>
-        <w:t>s</w:t>
-      </w:r>
-      <w:r>
-        <w:t>: Yik Yak Socks</w:t>
-      </w:r>
-      <w:r>
-        <w:t xml:space="preserve"> + Scrap</w:t>
-      </w:r>
-    </w:p>
-    <w:p>
-      <w:pPr>
-        <w:ind w:left="-142" w:firstLine="426"/>
-      </w:pPr>
-      <w:r>
-        <w:tab/>
-        <w:t xml:space="preserve">Game: </w:t>
-      </w:r>
-      <w:r>
-        <w:t>blackjack</w:t>
       </w:r>
       <w:bookmarkStart w:id="0" w:name="_GoBack"/>
       <w:bookmarkEnd w:id="0"/>
-    </w:p>
-    <w:p>
-      <w:pPr>
-        <w:ind w:left="-142" w:firstLine="426"/>
-      </w:pPr>
-      <w:r>
-        <w:t>Unse Unse Unse</w:t>
-      </w:r>
       <w:r>
         <w:t>;</w:t>
       </w:r>
@@ -387,6 +372,85 @@
       </w:pPr>
       <w:r>
         <w:tab/>
+        <w:t>Person: Josh (#1)</w:t>
+      </w:r>
+    </w:p>
+    <w:p>
+      <w:pPr>
+        <w:ind w:left="-142" w:firstLine="426"/>
+      </w:pPr>
+      <w:r>
+        <w:tab/>
+        <w:t>Item</w:t>
+      </w:r>
+      <w:r>
+        <w:t>s</w:t>
+      </w:r>
+      <w:r>
+        <w:t xml:space="preserve">: </w:t>
+      </w:r>
+      <w:proofErr w:type="spellStart"/>
+      <w:r>
+        <w:t>Yik</w:t>
+      </w:r>
+      <w:proofErr w:type="spellEnd"/>
+      <w:r>
+        <w:t xml:space="preserve"> Yak Socks</w:t>
+      </w:r>
+      <w:r>
+        <w:t xml:space="preserve"> + Scrap</w:t>
+      </w:r>
+    </w:p>
+    <w:p>
+      <w:pPr>
+        <w:ind w:left="-142" w:firstLine="426"/>
+      </w:pPr>
+      <w:r>
+        <w:tab/>
+        <w:t>Game: Impossible (play chess</w:t>
+      </w:r>
+      <w:r>
+        <w:t xml:space="preserve"> obviously not so</w:t>
+      </w:r>
+      <w:r>
+        <w:t xml:space="preserve"> instant fail)</w:t>
+      </w:r>
+    </w:p>
+    <w:p>
+      <w:pPr>
+        <w:ind w:left="-142" w:firstLine="426"/>
+      </w:pPr>
+      <w:proofErr w:type="spellStart"/>
+      <w:r>
+        <w:t>Unse</w:t>
+      </w:r>
+      <w:proofErr w:type="spellEnd"/>
+      <w:r>
+        <w:t xml:space="preserve"> </w:t>
+      </w:r>
+      <w:proofErr w:type="spellStart"/>
+      <w:r>
+        <w:t>Unse</w:t>
+      </w:r>
+      <w:proofErr w:type="spellEnd"/>
+      <w:r>
+        <w:t xml:space="preserve"> </w:t>
+      </w:r>
+      <w:proofErr w:type="spellStart"/>
+      <w:r>
+        <w:t>Unse</w:t>
+      </w:r>
+      <w:proofErr w:type="spellEnd"/>
+      <w:r>
+        <w:t>;</w:t>
+      </w:r>
+    </w:p>
+    <w:p>
+      <w:pPr>
+        <w:ind w:left="-142" w:firstLine="426"/>
+      </w:pPr>
+      <w:r>
+        <w:tab/>
         <w:t>Person: Josh (#2)</w:t>
       </w:r>
     </w:p>
@@ -402,7 +466,15 @@
         <w:t>s</w:t>
       </w:r>
       <w:r>
-        <w:t>: Lenseless Glasses</w:t>
+        <w:t xml:space="preserve">: </w:t>
+      </w:r>
+      <w:proofErr w:type="spellStart"/>
+      <w:r>
+        <w:t>Lenseless</w:t>
+      </w:r>
+      <w:proofErr w:type="spellEnd"/>
+      <w:r>
+        <w:t xml:space="preserve"> Glasses</w:t>
       </w:r>
       <w:r>
         <w:t xml:space="preserve"> + Scrap</w:t>
@@ -414,10 +486,10 @@
       </w:pPr>
       <w:r>
         <w:tab/>
-        <w:t xml:space="preserve">Game: </w:t>
-      </w:r>
-      <w:r>
-        <w:t>Heads or Tails</w:t>
+        <w:t>Game: Random Chance</w:t>
+      </w:r>
+      <w:r>
+        <w:t xml:space="preserve"> (Heads or Tails)</w:t>
       </w:r>
     </w:p>
     <w:p>
@@ -1131,7 +1203,7 @@
 </file>
 
 <file path=customXml/itemProps1.xml><?xml version="1.0" encoding="utf-8"?>
-<ds:datastoreItem xmlns:ds="http://schemas.openxmlformats.org/officeDocument/2006/customXml" ds:itemID="{95E184A7-8F65-4D26-8A10-F9735BE2DB46}">
+<ds:datastoreItem xmlns:ds="http://schemas.openxmlformats.org/officeDocument/2006/customXml" ds:itemID="{F22E4550-C6A3-4403-812A-0C620E08D9EE}">
   <ds:schemaRefs>
     <ds:schemaRef ds:uri="http://schemas.openxmlformats.org/officeDocument/2006/bibliography"/>
   </ds:schemaRefs>

</xml_diff>